<commit_message>
Error nombre modulo SMR
</commit_message>
<xml_diff>
--- a/FuentesCurso/UD 02 - Learning Analytics aplicado a calificaciones/UD 02.02 - Análisis de calificaciones módulo (Colectivo) - Caso práctico.docx
+++ b/FuentesCurso/UD 02 - Learning Analytics aplicado a calificaciones/UD 02.02 - Análisis de calificaciones módulo (Colectivo) - Caso práctico.docx
@@ -119,12 +119,12 @@
             <wp:extent cx="3491100" cy="1080000"/>
             <wp:effectExtent b="0" l="0" r="0" t="0"/>
             <wp:wrapSquare wrapText="bothSides" distB="114300" distT="114300" distL="114300" distR="114300"/>
-            <wp:docPr id="4" name="image4.png"/>
+            <wp:docPr id="4" name="image6.png"/>
             <a:graphic>
               <a:graphicData uri="http://schemas.openxmlformats.org/drawingml/2006/picture">
                 <pic:pic>
                   <pic:nvPicPr>
-                    <pic:cNvPr id="0" name="image4.png"/>
+                    <pic:cNvPr id="0" name="image6.png"/>
                     <pic:cNvPicPr preferRelativeResize="0"/>
                   </pic:nvPicPr>
                   <pic:blipFill>
@@ -364,12 +364,12 @@
             <wp:extent cx="922564" cy="322898"/>
             <wp:effectExtent b="0" l="0" r="0" t="0"/>
             <wp:wrapSquare wrapText="bothSides" distB="57150" distT="57150" distL="57150" distR="57150"/>
-            <wp:docPr id="6" name="image5.png"/>
+            <wp:docPr id="6" name="image4.png"/>
             <a:graphic>
               <a:graphicData uri="http://schemas.openxmlformats.org/drawingml/2006/picture">
                 <pic:pic>
                   <pic:nvPicPr>
-                    <pic:cNvPr id="0" name="image5.png"/>
+                    <pic:cNvPr id="0" name="image4.png"/>
                     <pic:cNvPicPr preferRelativeResize="0"/>
                   </pic:nvPicPr>
                   <pic:blipFill>
@@ -2867,7 +2867,7 @@
         <w:rPr>
           <w:rtl w:val="0"/>
         </w:rPr>
-        <w:t xml:space="preserve">En este caso práctico analizaremos la información obtenida de una clase durante un primer trimestre módulo “Redes de área local” del CFGM “Sistemas Microinformáticos y Redes”.</w:t>
+        <w:t xml:space="preserve">En este caso práctico analizaremos la información obtenida de una clase durante el primer trimestre del módulo “Redes locales” del CFGM “Sistemas Microinformáticos y Redes”.</w:t>
       </w:r>
     </w:p>
     <w:p>
@@ -6016,12 +6016,12 @@
           <wp:inline distB="114300" distT="114300" distL="114300" distR="114300">
             <wp:extent cx="3586435" cy="2520000"/>
             <wp:effectExtent b="0" l="0" r="0" t="0"/>
-            <wp:docPr id="9" name="image9.png"/>
+            <wp:docPr id="9" name="image2.png"/>
             <a:graphic>
               <a:graphicData uri="http://schemas.openxmlformats.org/drawingml/2006/picture">
                 <pic:pic>
                   <pic:nvPicPr>
-                    <pic:cNvPr id="0" name="image9.png"/>
+                    <pic:cNvPr id="0" name="image2.png"/>
                     <pic:cNvPicPr preferRelativeResize="0"/>
                   </pic:nvPicPr>
                   <pic:blipFill>
@@ -6122,12 +6122,12 @@
           <wp:inline distB="114300" distT="114300" distL="114300" distR="114300">
             <wp:extent cx="3532394" cy="2484000"/>
             <wp:effectExtent b="0" l="0" r="0" t="0"/>
-            <wp:docPr id="2" name="image1.png"/>
+            <wp:docPr id="2" name="image5.png"/>
             <a:graphic>
               <a:graphicData uri="http://schemas.openxmlformats.org/drawingml/2006/picture">
                 <pic:pic>
                   <pic:nvPicPr>
-                    <pic:cNvPr id="0" name="image1.png"/>
+                    <pic:cNvPr id="0" name="image5.png"/>
                     <pic:cNvPicPr preferRelativeResize="0"/>
                   </pic:nvPicPr>
                   <pic:blipFill>
@@ -6226,12 +6226,12 @@
           <wp:inline distB="114300" distT="114300" distL="114300" distR="114300">
             <wp:extent cx="3560870" cy="2520000"/>
             <wp:effectExtent b="0" l="0" r="0" t="0"/>
-            <wp:docPr id="7" name="image8.png"/>
+            <wp:docPr id="7" name="image10.png"/>
             <a:graphic>
               <a:graphicData uri="http://schemas.openxmlformats.org/drawingml/2006/picture">
                 <pic:pic>
                   <pic:nvPicPr>
-                    <pic:cNvPr id="0" name="image8.png"/>
+                    <pic:cNvPr id="0" name="image10.png"/>
                     <pic:cNvPicPr preferRelativeResize="0"/>
                   </pic:nvPicPr>
                   <pic:blipFill>
@@ -6341,12 +6341,12 @@
           <wp:inline distB="114300" distT="114300" distL="114300" distR="114300">
             <wp:extent cx="3563493" cy="2520000"/>
             <wp:effectExtent b="0" l="0" r="0" t="0"/>
-            <wp:docPr id="1" name="image2.png"/>
+            <wp:docPr id="1" name="image7.png"/>
             <a:graphic>
               <a:graphicData uri="http://schemas.openxmlformats.org/drawingml/2006/picture">
                 <pic:pic>
                   <pic:nvPicPr>
-                    <pic:cNvPr id="0" name="image2.png"/>
+                    <pic:cNvPr id="0" name="image7.png"/>
                     <pic:cNvPicPr preferRelativeResize="0"/>
                   </pic:nvPicPr>
                   <pic:blipFill>
@@ -6456,12 +6456,12 @@
           <wp:inline distB="114300" distT="114300" distL="114300" distR="114300">
             <wp:extent cx="3593739" cy="2520000"/>
             <wp:effectExtent b="0" l="0" r="0" t="0"/>
-            <wp:docPr id="3" name="image3.png"/>
+            <wp:docPr id="3" name="image9.png"/>
             <a:graphic>
               <a:graphicData uri="http://schemas.openxmlformats.org/drawingml/2006/picture">
                 <pic:pic>
                   <pic:nvPicPr>
-                    <pic:cNvPr id="0" name="image3.png"/>
+                    <pic:cNvPr id="0" name="image9.png"/>
                     <pic:cNvPicPr preferRelativeResize="0"/>
                   </pic:nvPicPr>
                   <pic:blipFill>
@@ -6567,12 +6567,12 @@
           <wp:inline distB="114300" distT="114300" distL="114300" distR="114300">
             <wp:extent cx="3593739" cy="2520000"/>
             <wp:effectExtent b="0" l="0" r="0" t="0"/>
-            <wp:docPr id="8" name="image7.png"/>
+            <wp:docPr id="8" name="image3.png"/>
             <a:graphic>
               <a:graphicData uri="http://schemas.openxmlformats.org/drawingml/2006/picture">
                 <pic:pic>
                   <pic:nvPicPr>
-                    <pic:cNvPr id="0" name="image7.png"/>
+                    <pic:cNvPr id="0" name="image3.png"/>
                     <pic:cNvPicPr preferRelativeResize="0"/>
                   </pic:nvPicPr>
                   <pic:blipFill>
@@ -6953,12 +6953,12 @@
           <wp:inline distB="114300" distT="114300" distL="114300" distR="114300">
             <wp:extent cx="4624918" cy="2527200"/>
             <wp:effectExtent b="0" l="0" r="0" t="0"/>
-            <wp:docPr id="5" name="image6.png"/>
+            <wp:docPr id="5" name="image8.png"/>
             <a:graphic>
               <a:graphicData uri="http://schemas.openxmlformats.org/drawingml/2006/picture">
                 <pic:pic>
                   <pic:nvPicPr>
-                    <pic:cNvPr id="0" name="image6.png"/>
+                    <pic:cNvPr id="0" name="image8.png"/>
                     <pic:cNvPicPr preferRelativeResize="0"/>
                   </pic:nvPicPr>
                   <pic:blipFill>

</xml_diff>